<commit_message>
link info about app
</commit_message>
<xml_diff>
--- a/README.docx
+++ b/README.docx
@@ -389,17 +389,7 @@
           <w:lang w:val="en-GB"/>
         </w:rPr>
         <w:lastRenderedPageBreak/>
-        <w:t>This app als</w:t>
-      </w:r>
-      <w:r>
-        <w:rPr>
-          <w:i/>
-          <w:iCs/>
-          <w:sz w:val="40"/>
-          <w:szCs w:val="40"/>
-          <w:lang w:val="en-GB"/>
-        </w:rPr>
-        <w:t>o support different subject quiz when it is updated by user over internet.</w:t>
+        <w:t>This app also support different subject quiz when it is updated by user over internet.</w:t>
       </w:r>
     </w:p>
     <w:p>
@@ -422,17 +412,7 @@
           <w:szCs w:val="40"/>
           <w:lang w:val="en-GB"/>
         </w:rPr>
-        <w:t>If student having difficulty in answer question then one can read the question and its answer in learning mo</w:t>
-      </w:r>
-      <w:r>
-        <w:rPr>
-          <w:i/>
-          <w:iCs/>
-          <w:sz w:val="40"/>
-          <w:szCs w:val="40"/>
-          <w:lang w:val="en-GB"/>
-        </w:rPr>
-        <w:t>de.</w:t>
+        <w:t>If student having difficulty in answer question then one can read the question and its answer in learning mode.</w:t>
       </w:r>
     </w:p>
     <w:p>
@@ -488,17 +468,7 @@
           <w:szCs w:val="40"/>
           <w:lang w:val="en-GB"/>
         </w:rPr>
-        <w:t xml:space="preserve">Quiz-Master is design to take quiz which is basically multiple </w:t>
-      </w:r>
-      <w:r>
-        <w:rPr>
-          <w:i/>
-          <w:iCs/>
-          <w:sz w:val="40"/>
-          <w:szCs w:val="40"/>
-          <w:lang w:val="en-GB"/>
-        </w:rPr>
-        <w:t>choice question with four option supplied.</w:t>
+        <w:t>Quiz-Master is design to take quiz which is basically multiple choice question with four option supplied.</w:t>
       </w:r>
     </w:p>
     <w:p>
@@ -521,17 +491,7 @@
           <w:szCs w:val="40"/>
           <w:lang w:val="en-GB"/>
         </w:rPr>
-        <w:t>New enhancement of brain-juice is support of voice. If anyone wants to hear the question and its option he/she simply press speak button sup</w:t>
-      </w:r>
-      <w:r>
-        <w:rPr>
-          <w:i/>
-          <w:iCs/>
-          <w:sz w:val="40"/>
-          <w:szCs w:val="40"/>
-          <w:lang w:val="en-GB"/>
-        </w:rPr>
-        <w:t>plied with every question on the right-top corner of app.</w:t>
+        <w:t>New enhancement of brain-juice is support of voice. If anyone wants to hear the question and its option he/she simply press speak button supplied with every question on the right-top corner of app.</w:t>
       </w:r>
     </w:p>
     <w:p>
@@ -805,6 +765,8 @@
           <w:szCs w:val="40"/>
         </w:rPr>
       </w:pPr>
+      <w:bookmarkStart w:id="0" w:name="_GoBack"/>
+      <w:bookmarkEnd w:id="0"/>
     </w:p>
     <w:p>
       <w:pPr>
@@ -823,6 +785,141 @@
           <w:sz w:val="40"/>
           <w:szCs w:val="40"/>
         </w:rPr>
+        <w:t>Important note about app</w:t>
+      </w:r>
+    </w:p>
+    <w:p>
+      <w:pPr>
+        <w:pStyle w:val="ListParagraph"/>
+        <w:numPr>
+          <w:ilvl w:val="0"/>
+          <w:numId w:val="10"/>
+        </w:numPr>
+        <w:rPr>
+          <w:sz w:val="40"/>
+          <w:szCs w:val="40"/>
+        </w:rPr>
+      </w:pPr>
+      <w:r>
+        <w:rPr>
+          <w:sz w:val="40"/>
+          <w:szCs w:val="40"/>
+        </w:rPr>
+        <w:t xml:space="preserve">This app requires data store on </w:t>
+      </w:r>
+      <w:proofErr w:type="spellStart"/>
+      <w:r>
+        <w:rPr>
+          <w:sz w:val="40"/>
+          <w:szCs w:val="40"/>
+        </w:rPr>
+        <w:t>dropbox</w:t>
+      </w:r>
+      <w:proofErr w:type="spellEnd"/>
+      <w:r>
+        <w:rPr>
+          <w:sz w:val="40"/>
+          <w:szCs w:val="40"/>
+        </w:rPr>
+        <w:t>.</w:t>
+      </w:r>
+    </w:p>
+    <w:p>
+      <w:pPr>
+        <w:pStyle w:val="ListParagraph"/>
+        <w:numPr>
+          <w:ilvl w:val="0"/>
+          <w:numId w:val="10"/>
+        </w:numPr>
+        <w:rPr>
+          <w:sz w:val="40"/>
+          <w:szCs w:val="40"/>
+        </w:rPr>
+      </w:pPr>
+      <w:r>
+        <w:rPr>
+          <w:sz w:val="40"/>
+          <w:szCs w:val="40"/>
+        </w:rPr>
+        <w:t xml:space="preserve">Newer version of app is put on </w:t>
+      </w:r>
+      <w:proofErr w:type="spellStart"/>
+      <w:r>
+        <w:rPr>
+          <w:sz w:val="40"/>
+          <w:szCs w:val="40"/>
+        </w:rPr>
+        <w:t>dropbox</w:t>
+      </w:r>
+      <w:proofErr w:type="spellEnd"/>
+      <w:r>
+        <w:rPr>
+          <w:sz w:val="40"/>
+          <w:szCs w:val="40"/>
+        </w:rPr>
+        <w:t xml:space="preserve"> and its info is update in autoupdate_info.txt file. So when user update app he/she can get latest version.</w:t>
+      </w:r>
+    </w:p>
+    <w:p>
+      <w:pPr>
+        <w:pStyle w:val="ListParagraph"/>
+        <w:numPr>
+          <w:ilvl w:val="0"/>
+          <w:numId w:val="10"/>
+        </w:numPr>
+        <w:rPr>
+          <w:sz w:val="40"/>
+          <w:szCs w:val="40"/>
+        </w:rPr>
+      </w:pPr>
+      <w:r>
+        <w:rPr>
+          <w:sz w:val="40"/>
+          <w:szCs w:val="40"/>
+        </w:rPr>
+        <w:t>Link:</w:t>
+      </w:r>
+      <w:r>
+        <w:t xml:space="preserve"> </w:t>
+      </w:r>
+      <w:hyperlink r:id="rId6" w:history="1">
+        <w:r>
+          <w:rPr>
+            <w:rStyle w:val="Hyperlink"/>
+            <w:sz w:val="40"/>
+            <w:szCs w:val="40"/>
+          </w:rPr>
+          <w:t>https://www.dropbox.com/sh/vtx6425dnxce2fl/ijrUd_wzHb</w:t>
+        </w:r>
+      </w:hyperlink>
+    </w:p>
+    <w:p>
+      <w:pPr>
+        <w:pStyle w:val="ListParagraph"/>
+        <w:ind w:left="1440"/>
+        <w:rPr>
+          <w:sz w:val="40"/>
+          <w:szCs w:val="40"/>
+        </w:rPr>
+      </w:pPr>
+    </w:p>
+    <w:p>
+      <w:pPr>
+        <w:pStyle w:val="ListParagraph"/>
+        <w:numPr>
+          <w:ilvl w:val="0"/>
+          <w:numId w:val="1"/>
+        </w:numPr>
+        <w:rPr>
+          <w:sz w:val="40"/>
+          <w:szCs w:val="40"/>
+        </w:rPr>
+      </w:pPr>
+      <w:r>
+        <w:rPr>
+          <w:sz w:val="40"/>
+          <w:szCs w:val="40"/>
+        </w:rPr>
         <w:t>About Author</w:t>
       </w:r>
     </w:p>
@@ -839,6 +936,7 @@
           <w:sz w:val="40"/>
           <w:szCs w:val="40"/>
         </w:rPr>
+        <w:lastRenderedPageBreak/>
         <w:t xml:space="preserve">If you have any problem or query regarding QuizMaster app you can directly contact </w:t>
       </w:r>
     </w:p>
@@ -887,7 +985,7 @@
         </w:rPr>
         <w:t xml:space="preserve">Gmail: </w:t>
       </w:r>
-      <w:hyperlink r:id="rId6" w:history="1">
+      <w:hyperlink r:id="rId7" w:history="1">
         <w:r>
           <w:rPr>
             <w:rStyle w:val="Hyperlink"/>
@@ -913,7 +1011,7 @@
         </w:rPr>
         <w:t xml:space="preserve">Facebook: </w:t>
       </w:r>
-      <w:hyperlink r:id="rId7" w:history="1">
+      <w:hyperlink r:id="rId8" w:history="1">
         <w:r>
           <w:rPr>
             <w:rStyle w:val="Hyperlink"/>
@@ -1017,8 +1115,6 @@
         </w:rPr>
         <w:t>Version 3.</w:t>
       </w:r>
-      <w:bookmarkStart w:id="0" w:name="_GoBack"/>
-      <w:bookmarkEnd w:id="0"/>
     </w:p>
     <w:p>
       <w:pPr>
@@ -2215,6 +2311,119 @@
       <w:lvlJc w:val="left"/>
       <w:pPr>
         <w:ind w:left="6840" w:hanging="360"/>
+      </w:pPr>
+      <w:rPr>
+        <w:rFonts w:ascii="Wingdings" w:hAnsi="Wingdings" w:hint="default"/>
+      </w:rPr>
+    </w:lvl>
+  </w:abstractNum>
+  <w:abstractNum w:abstractNumId="9">
+    <w:nsid w:val="7C2A2E20"/>
+    <w:multiLevelType w:val="hybridMultilevel"/>
+    <w:tmpl w:val="7A709290"/>
+    <w:lvl w:ilvl="0" w:tplc="04090001">
+      <w:start w:val="1"/>
+      <w:numFmt w:val="bullet"/>
+      <w:lvlText w:val=""/>
+      <w:lvlJc w:val="left"/>
+      <w:pPr>
+        <w:ind w:left="1440" w:hanging="360"/>
+      </w:pPr>
+      <w:rPr>
+        <w:rFonts w:ascii="Symbol" w:hAnsi="Symbol" w:hint="default"/>
+      </w:rPr>
+    </w:lvl>
+    <w:lvl w:ilvl="1" w:tplc="04090003" w:tentative="1">
+      <w:start w:val="1"/>
+      <w:numFmt w:val="bullet"/>
+      <w:lvlText w:val="o"/>
+      <w:lvlJc w:val="left"/>
+      <w:pPr>
+        <w:ind w:left="2160" w:hanging="360"/>
+      </w:pPr>
+      <w:rPr>
+        <w:rFonts w:ascii="Courier New" w:hAnsi="Courier New" w:cs="Courier New" w:hint="default"/>
+      </w:rPr>
+    </w:lvl>
+    <w:lvl w:ilvl="2" w:tplc="04090005" w:tentative="1">
+      <w:start w:val="1"/>
+      <w:numFmt w:val="bullet"/>
+      <w:lvlText w:val=""/>
+      <w:lvlJc w:val="left"/>
+      <w:pPr>
+        <w:ind w:left="2880" w:hanging="360"/>
+      </w:pPr>
+      <w:rPr>
+        <w:rFonts w:ascii="Wingdings" w:hAnsi="Wingdings" w:hint="default"/>
+      </w:rPr>
+    </w:lvl>
+    <w:lvl w:ilvl="3" w:tplc="04090001" w:tentative="1">
+      <w:start w:val="1"/>
+      <w:numFmt w:val="bullet"/>
+      <w:lvlText w:val=""/>
+      <w:lvlJc w:val="left"/>
+      <w:pPr>
+        <w:ind w:left="3600" w:hanging="360"/>
+      </w:pPr>
+      <w:rPr>
+        <w:rFonts w:ascii="Symbol" w:hAnsi="Symbol" w:hint="default"/>
+      </w:rPr>
+    </w:lvl>
+    <w:lvl w:ilvl="4" w:tplc="04090003" w:tentative="1">
+      <w:start w:val="1"/>
+      <w:numFmt w:val="bullet"/>
+      <w:lvlText w:val="o"/>
+      <w:lvlJc w:val="left"/>
+      <w:pPr>
+        <w:ind w:left="4320" w:hanging="360"/>
+      </w:pPr>
+      <w:rPr>
+        <w:rFonts w:ascii="Courier New" w:hAnsi="Courier New" w:cs="Courier New" w:hint="default"/>
+      </w:rPr>
+    </w:lvl>
+    <w:lvl w:ilvl="5" w:tplc="04090005" w:tentative="1">
+      <w:start w:val="1"/>
+      <w:numFmt w:val="bullet"/>
+      <w:lvlText w:val=""/>
+      <w:lvlJc w:val="left"/>
+      <w:pPr>
+        <w:ind w:left="5040" w:hanging="360"/>
+      </w:pPr>
+      <w:rPr>
+        <w:rFonts w:ascii="Wingdings" w:hAnsi="Wingdings" w:hint="default"/>
+      </w:rPr>
+    </w:lvl>
+    <w:lvl w:ilvl="6" w:tplc="04090001" w:tentative="1">
+      <w:start w:val="1"/>
+      <w:numFmt w:val="bullet"/>
+      <w:lvlText w:val=""/>
+      <w:lvlJc w:val="left"/>
+      <w:pPr>
+        <w:ind w:left="5760" w:hanging="360"/>
+      </w:pPr>
+      <w:rPr>
+        <w:rFonts w:ascii="Symbol" w:hAnsi="Symbol" w:hint="default"/>
+      </w:rPr>
+    </w:lvl>
+    <w:lvl w:ilvl="7" w:tplc="04090003" w:tentative="1">
+      <w:start w:val="1"/>
+      <w:numFmt w:val="bullet"/>
+      <w:lvlText w:val="o"/>
+      <w:lvlJc w:val="left"/>
+      <w:pPr>
+        <w:ind w:left="6480" w:hanging="360"/>
+      </w:pPr>
+      <w:rPr>
+        <w:rFonts w:ascii="Courier New" w:hAnsi="Courier New" w:cs="Courier New" w:hint="default"/>
+      </w:rPr>
+    </w:lvl>
+    <w:lvl w:ilvl="8" w:tplc="04090005" w:tentative="1">
+      <w:start w:val="1"/>
+      <w:numFmt w:val="bullet"/>
+      <w:lvlText w:val=""/>
+      <w:lvlJc w:val="left"/>
+      <w:pPr>
+        <w:ind w:left="7200" w:hanging="360"/>
       </w:pPr>
       <w:rPr>
         <w:rFonts w:ascii="Wingdings" w:hAnsi="Wingdings" w:hint="default"/>
@@ -2247,6 +2456,9 @@
   </w:num>
   <w:num w:numId="9">
     <w:abstractNumId w:val="0"/>
+  </w:num>
+  <w:num w:numId="10">
+    <w:abstractNumId w:val="9"/>
   </w:num>
 </w:numbering>
 </file>
@@ -2414,6 +2626,7 @@
   <w:style w:type="character" w:default="1" w:styleId="DefaultParagraphFont">
     <w:name w:val="Default Paragraph Font"/>
     <w:uiPriority w:val="1"/>
+    <w:semiHidden/>
     <w:unhideWhenUsed/>
   </w:style>
   <w:style w:type="table" w:default="1" w:styleId="TableNormal">
@@ -2673,6 +2886,7 @@
   <w:style w:type="character" w:default="1" w:styleId="DefaultParagraphFont">
     <w:name w:val="Default Paragraph Font"/>
     <w:uiPriority w:val="1"/>
+    <w:semiHidden/>
     <w:unhideWhenUsed/>
   </w:style>
   <w:style w:type="table" w:default="1" w:styleId="TableNormal">

</xml_diff>

<commit_message>
add autoupdate_info.txt file store on dropbox
</commit_message>
<xml_diff>
--- a/README.docx
+++ b/README.docx
@@ -765,8 +765,6 @@
           <w:szCs w:val="40"/>
         </w:rPr>
       </w:pPr>
-      <w:bookmarkStart w:id="0" w:name="_GoBack"/>
-      <w:bookmarkEnd w:id="0"/>
     </w:p>
     <w:p>
       <w:pPr>
@@ -776,16 +774,32 @@
           <w:numId w:val="1"/>
         </w:numPr>
         <w:rPr>
-          <w:sz w:val="40"/>
-          <w:szCs w:val="40"/>
-        </w:rPr>
-      </w:pPr>
-      <w:r>
-        <w:rPr>
-          <w:sz w:val="40"/>
-          <w:szCs w:val="40"/>
+          <w:b/>
+          <w:bCs/>
+          <w:sz w:val="40"/>
+          <w:szCs w:val="40"/>
+          <w:u w:val="single"/>
+        </w:rPr>
+      </w:pPr>
+      <w:r>
+        <w:rPr>
+          <w:b/>
+          <w:bCs/>
+          <w:sz w:val="40"/>
+          <w:szCs w:val="40"/>
+          <w:u w:val="single"/>
         </w:rPr>
         <w:t>Important note about app</w:t>
+      </w:r>
+      <w:r>
+        <w:rPr>
+          <w:b/>
+          <w:bCs/>
+          <w:sz w:val="40"/>
+          <w:szCs w:val="40"/>
+          <w:u w:val="single"/>
+        </w:rPr>
+        <w:t xml:space="preserve"> update</w:t>
       </w:r>
     </w:p>
     <w:p>
@@ -889,7 +903,25 @@
             <w:sz w:val="40"/>
             <w:szCs w:val="40"/>
           </w:rPr>
-          <w:t>https://www.dropbox.com/sh/vtx6425dnxce2fl/ijrUd_wzHb</w:t>
+          <w:t>https://w</w:t>
+        </w:r>
+        <w:bookmarkStart w:id="0" w:name="_GoBack"/>
+        <w:bookmarkEnd w:id="0"/>
+        <w:r>
+          <w:rPr>
+            <w:rStyle w:val="Hyperlink"/>
+            <w:sz w:val="40"/>
+            <w:szCs w:val="40"/>
+          </w:rPr>
+          <w:t>w</w:t>
+        </w:r>
+        <w:r>
+          <w:rPr>
+            <w:rStyle w:val="Hyperlink"/>
+            <w:sz w:val="40"/>
+            <w:szCs w:val="40"/>
+          </w:rPr>
+          <w:t>w.dropbox.com/sh/vtx6425dnxce2fl/ijrUd_wzHb</w:t>
         </w:r>
       </w:hyperlink>
     </w:p>
@@ -2720,6 +2752,18 @@
       <w:szCs w:val="20"/>
     </w:rPr>
   </w:style>
+  <w:style w:type="character" w:styleId="FollowedHyperlink">
+    <w:name w:val="FollowedHyperlink"/>
+    <w:basedOn w:val="DefaultParagraphFont"/>
+    <w:uiPriority w:val="99"/>
+    <w:semiHidden/>
+    <w:unhideWhenUsed/>
+    <w:rsid w:val="00BA0BB7"/>
+    <w:rPr>
+      <w:color w:val="800080" w:themeColor="followedHyperlink"/>
+      <w:u w:val="single"/>
+    </w:rPr>
+  </w:style>
 </w:styles>
 </file>
 
@@ -2978,6 +3022,18 @@
       <w:rFonts w:ascii="Courier New" w:eastAsia="Times New Roman" w:hAnsi="Courier New" w:cs="Courier New"/>
       <w:sz w:val="20"/>
       <w:szCs w:val="20"/>
+    </w:rPr>
+  </w:style>
+  <w:style w:type="character" w:styleId="FollowedHyperlink">
+    <w:name w:val="FollowedHyperlink"/>
+    <w:basedOn w:val="DefaultParagraphFont"/>
+    <w:uiPriority w:val="99"/>
+    <w:semiHidden/>
+    <w:unhideWhenUsed/>
+    <w:rsid w:val="00BA0BB7"/>
+    <w:rPr>
+      <w:color w:val="800080" w:themeColor="followedHyperlink"/>
+      <w:u w:val="single"/>
     </w:rPr>
   </w:style>
 </w:styles>

</xml_diff>